<commit_message>
fixed doc for day 3
</commit_message>
<xml_diff>
--- a/Day3/Day3.docx
+++ b/Day3/Day3.docx
@@ -18,7 +18,6 @@
           <w:b/>
           <w:sz w:val="28"/>
           <w:szCs w:val="28"/>
-          <w:lang w:val="en-US"/>
         </w:rPr>
         <w:t>2</w:t>
       </w:r>
@@ -124,7 +123,31 @@
           <w:sz w:val="28"/>
           <w:szCs w:val="28"/>
         </w:rPr>
-        <w:t xml:space="preserve">Задние 1. </w:t>
+        <w:t>Зад</w:t>
+      </w:r>
+      <w:r>
+        <w:rPr>
+          <w:sz w:val="28"/>
+          <w:szCs w:val="28"/>
+          <w:lang w:val="en-US"/>
+        </w:rPr>
+        <w:t>а</w:t>
+      </w:r>
+      <w:proofErr w:type="spellStart"/>
+      <w:r>
+        <w:rPr>
+          <w:sz w:val="28"/>
+          <w:szCs w:val="28"/>
+        </w:rPr>
+        <w:t>ние</w:t>
+      </w:r>
+      <w:proofErr w:type="spellEnd"/>
+      <w:r>
+        <w:rPr>
+          <w:sz w:val="28"/>
+          <w:szCs w:val="28"/>
+        </w:rPr>
+        <w:t xml:space="preserve"> 1. </w:t>
       </w:r>
       <w:r>
         <w:rPr>
@@ -239,8 +262,6 @@
         </w:rPr>
         <w:t>Листинг программы:</w:t>
       </w:r>
-      <w:bookmarkStart w:id="0" w:name="_GoBack"/>
-      <w:bookmarkEnd w:id="0"/>
     </w:p>
     <w:p>
       <w:pPr>
@@ -308,6 +329,30 @@
         </w:rPr>
         <w:t>Console</w:t>
       </w:r>
+      <w:r>
+        <w:rPr>
+          <w:sz w:val="28"/>
+          <w:szCs w:val="28"/>
+          <w:lang w:val="en-US"/>
+        </w:rPr>
+        <w:t>.</w:t>
+      </w:r>
+      <w:r>
+        <w:rPr>
+          <w:sz w:val="28"/>
+          <w:szCs w:val="28"/>
+          <w:lang w:val="en-US"/>
+        </w:rPr>
+        <w:t>Write</w:t>
+      </w:r>
+      <w:r>
+        <w:rPr>
+          <w:sz w:val="28"/>
+          <w:szCs w:val="28"/>
+          <w:lang w:val="en-US"/>
+        </w:rPr>
+        <w:t>(</w:t>
+      </w:r>
       <w:proofErr w:type="gramEnd"/>
       <w:r>
         <w:rPr>
@@ -315,25 +360,7 @@
           <w:szCs w:val="28"/>
           <w:lang w:val="en-US"/>
         </w:rPr>
-        <w:t>.</w:t>
-      </w:r>
-      <w:proofErr w:type="gramStart"/>
-      <w:r>
-        <w:rPr>
-          <w:sz w:val="28"/>
-          <w:szCs w:val="28"/>
-          <w:lang w:val="en-US"/>
-        </w:rPr>
-        <w:t>Write</w:t>
-      </w:r>
-      <w:proofErr w:type="gramEnd"/>
-      <w:r>
-        <w:rPr>
-          <w:sz w:val="28"/>
-          <w:szCs w:val="28"/>
-          <w:lang w:val="en-US"/>
-        </w:rPr>
-        <w:t>("</w:t>
+        <w:t>"</w:t>
       </w:r>
       <w:r>
         <w:rPr>
@@ -2086,7 +2113,6 @@
         <w:rPr>
           <w:sz w:val="28"/>
           <w:szCs w:val="28"/>
-          <w:lang w:val="en-US"/>
         </w:rPr>
         <w:t>2</w:t>
       </w:r>
@@ -2130,7 +2156,21 @@
           <w:sz w:val="28"/>
           <w:szCs w:val="28"/>
         </w:rPr>
-        <w:t xml:space="preserve">Задние 2. </w:t>
+        <w:t>Зад</w:t>
+      </w:r>
+      <w:r>
+        <w:rPr>
+          <w:sz w:val="28"/>
+          <w:szCs w:val="28"/>
+        </w:rPr>
+        <w:t>а</w:t>
+      </w:r>
+      <w:r>
+        <w:rPr>
+          <w:sz w:val="28"/>
+          <w:szCs w:val="28"/>
+        </w:rPr>
+        <w:t xml:space="preserve">ние 2. </w:t>
       </w:r>
       <w:r>
         <w:rPr>
@@ -4470,7 +4510,6 @@
         <w:rPr>
           <w:sz w:val="28"/>
           <w:szCs w:val="28"/>
-          <w:lang w:val="en-US"/>
         </w:rPr>
         <w:t>2</w:t>
       </w:r>
@@ -4708,6 +4747,8 @@
         </w:rPr>
         <w:t>);</w:t>
       </w:r>
+      <w:bookmarkStart w:id="0" w:name="_GoBack"/>
+      <w:bookmarkEnd w:id="0"/>
     </w:p>
     <w:p>
       <w:pPr>
@@ -7728,7 +7769,7 @@
             </wp:anchor>
           </w:drawing>
         </mc:Choice>
-        <mc:Fallback xmlns:w16se="http://schemas.microsoft.com/office/word/2015/wordml/symex" xmlns:cx1="http://schemas.microsoft.com/office/drawing/2015/9/8/chartex" xmlns:cx="http://schemas.microsoft.com/office/drawing/2014/chartex">
+        <mc:Fallback xmlns:cx="http://schemas.microsoft.com/office/drawing/2014/chartex" xmlns:cx1="http://schemas.microsoft.com/office/drawing/2015/9/8/chartex" xmlns:w16se="http://schemas.microsoft.com/office/word/2015/wordml/symex">
           <w:pict>
             <v:line w14:anchorId="3BADCE4B" id="Line 61" o:spid="_x0000_s1026" style="position:absolute;z-index:251631616;visibility:visible;mso-wrap-style:square;mso-width-percent:0;mso-height-percent:0;mso-wrap-distance-left:9pt;mso-wrap-distance-top:0;mso-wrap-distance-right:9pt;mso-wrap-distance-bottom:0;mso-position-horizontal:absolute;mso-position-horizontal-relative:page;mso-position-vertical:absolute;mso-position-vertical-relative:page;mso-width-percent:0;mso-height-percent:0;mso-width-relative:page;mso-height-relative:page" from="552.85pt,801.75pt" to="581.2pt,801.75pt" o:gfxdata="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" strokeweight="1.5pt">
               <w10:wrap anchorx="page" anchory="page"/>
@@ -7760,7 +7801,7 @@
         <w:rStyle w:val="a6"/>
         <w:noProof/>
       </w:rPr>
-      <w:t>9</w:t>
+      <w:t>8</w:t>
     </w:r>
     <w:r>
       <w:rPr>
@@ -7869,7 +7910,7 @@
             </wp:anchor>
           </w:drawing>
         </mc:Choice>
-        <mc:Fallback xmlns:w16se="http://schemas.microsoft.com/office/word/2015/wordml/symex" xmlns:cx1="http://schemas.microsoft.com/office/drawing/2015/9/8/chartex" xmlns:cx="http://schemas.microsoft.com/office/drawing/2014/chartex">
+        <mc:Fallback xmlns:cx="http://schemas.microsoft.com/office/drawing/2014/chartex" xmlns:cx1="http://schemas.microsoft.com/office/drawing/2015/9/8/chartex" xmlns:w16se="http://schemas.microsoft.com/office/word/2015/wordml/symex">
           <w:pict>
             <v:shapetype id="_x0000_t202" coordsize="21600,21600" o:spt="202" path="m,l,21600r21600,l21600,xe">
               <v:stroke joinstyle="miter"/>
@@ -8236,7 +8277,7 @@
             </wp:anchor>
           </w:drawing>
         </mc:Choice>
-        <mc:Fallback xmlns:w16se="http://schemas.microsoft.com/office/word/2015/wordml/symex" xmlns:cx1="http://schemas.microsoft.com/office/drawing/2015/9/8/chartex" xmlns:cx="http://schemas.microsoft.com/office/drawing/2014/chartex">
+        <mc:Fallback xmlns:cx="http://schemas.microsoft.com/office/drawing/2014/chartex" xmlns:cx1="http://schemas.microsoft.com/office/drawing/2015/9/8/chartex" xmlns:w16se="http://schemas.microsoft.com/office/word/2015/wordml/symex">
           <w:pict>
             <v:shape id="Text Box 73" o:spid="_x0000_s1028" type="#_x0000_t202" style="position:absolute;margin-left:127.1pt;margin-top:17.15pt;width:27.95pt;height:12.55pt;z-index:251640832;visibility:visible;mso-wrap-style:square;mso-width-percent:0;mso-height-percent:0;mso-wrap-distance-left:9pt;mso-wrap-distance-top:0;mso-wrap-distance-right:9pt;mso-wrap-distance-bottom:0;mso-position-horizontal:absolute;mso-position-horizontal-relative:text;mso-position-vertical:absolute;mso-position-vertical-relative:text;mso-width-percent:0;mso-height-percent:0;mso-width-relative:page;mso-height-relative:page;v-text-anchor:top" o:gfxdata="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" filled="f" stroked="f">
               <v:textbox inset="0,0,0,0">
@@ -8388,7 +8429,7 @@
             </wp:anchor>
           </w:drawing>
         </mc:Choice>
-        <mc:Fallback xmlns:w16se="http://schemas.microsoft.com/office/word/2015/wordml/symex" xmlns:cx1="http://schemas.microsoft.com/office/drawing/2015/9/8/chartex" xmlns:cx="http://schemas.microsoft.com/office/drawing/2014/chartex">
+        <mc:Fallback xmlns:cx="http://schemas.microsoft.com/office/drawing/2014/chartex" xmlns:cx1="http://schemas.microsoft.com/office/drawing/2015/9/8/chartex" xmlns:w16se="http://schemas.microsoft.com/office/word/2015/wordml/symex">
           <w:pict>
             <v:shape id="Text Box 71" o:spid="_x0000_s1029" type="#_x0000_t202" style="position:absolute;margin-left:31.45pt;margin-top:17.05pt;width:45.55pt;height:12.35pt;z-index:251638784;visibility:visible;mso-wrap-style:square;mso-width-percent:0;mso-height-percent:0;mso-wrap-distance-left:9pt;mso-wrap-distance-top:0;mso-wrap-distance-right:9pt;mso-wrap-distance-bottom:0;mso-position-horizontal:absolute;mso-position-horizontal-relative:text;mso-position-vertical:absolute;mso-position-vertical-relative:text;mso-width-percent:0;mso-height-percent:0;mso-width-relative:page;mso-height-relative:page;v-text-anchor:top" o:gfxdata="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" filled="f" stroked="f">
               <v:textbox inset="0,0,0,0">
@@ -8566,7 +8607,7 @@
             </wp:anchor>
           </w:drawing>
         </mc:Choice>
-        <mc:Fallback xmlns:w16se="http://schemas.microsoft.com/office/word/2015/wordml/symex" xmlns:cx1="http://schemas.microsoft.com/office/drawing/2015/9/8/chartex" xmlns:cx="http://schemas.microsoft.com/office/drawing/2014/chartex">
+        <mc:Fallback xmlns:cx="http://schemas.microsoft.com/office/drawing/2014/chartex" xmlns:cx1="http://schemas.microsoft.com/office/drawing/2015/9/8/chartex" xmlns:w16se="http://schemas.microsoft.com/office/word/2015/wordml/symex">
           <w:pict>
             <v:shape id="Text Box 101" o:spid="_x0000_s1030" type="#_x0000_t202" style="position:absolute;margin-left:-2.5pt;margin-top:17.8pt;width:28.3pt;height:14.5pt;z-index:251679744;visibility:visible;mso-wrap-style:square;mso-width-percent:0;mso-height-percent:0;mso-wrap-distance-left:9pt;mso-wrap-distance-top:0;mso-wrap-distance-right:9pt;mso-wrap-distance-bottom:0;mso-position-horizontal:absolute;mso-position-horizontal-relative:margin;mso-position-vertical:absolute;mso-position-vertical-relative:text;mso-width-percent:0;mso-height-percent:0;mso-width-relative:page;mso-height-relative:page;v-text-anchor:top" o:gfxdata="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" filled="f" stroked="f">
               <v:textbox inset="0,0,0,0">
@@ -8736,7 +8777,7 @@
             </wp:anchor>
           </w:drawing>
         </mc:Choice>
-        <mc:Fallback xmlns:w16se="http://schemas.microsoft.com/office/word/2015/wordml/symex" xmlns:cx1="http://schemas.microsoft.com/office/drawing/2015/9/8/chartex" xmlns:cx="http://schemas.microsoft.com/office/drawing/2014/chartex">
+        <mc:Fallback xmlns:cx="http://schemas.microsoft.com/office/drawing/2014/chartex" xmlns:cx1="http://schemas.microsoft.com/office/drawing/2015/9/8/chartex" xmlns:w16se="http://schemas.microsoft.com/office/word/2015/wordml/symex">
           <w:pict>
             <v:shape id="Text Box 69" o:spid="_x0000_s1031" type="#_x0000_t202" style="position:absolute;margin-left:-22.8pt;margin-top:16.65pt;width:28.4pt;height:14.2pt;z-index:251637760;visibility:visible;mso-wrap-style:square;mso-width-percent:0;mso-height-percent:0;mso-wrap-distance-left:9pt;mso-wrap-distance-top:0;mso-wrap-distance-right:9pt;mso-wrap-distance-bottom:0;mso-position-horizontal:right;mso-position-horizontal-relative:left-margin-area;mso-position-vertical:absolute;mso-position-vertical-relative:text;mso-width-percent:0;mso-height-percent:0;mso-width-relative:page;mso-height-relative:page;v-text-anchor:top" o:gfxdata="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" filled="f" stroked="f">
               <v:textbox inset="0,0,0,0">
@@ -8890,7 +8931,7 @@
             </wp:anchor>
           </w:drawing>
         </mc:Choice>
-        <mc:Fallback xmlns:w16se="http://schemas.microsoft.com/office/word/2015/wordml/symex" xmlns:cx1="http://schemas.microsoft.com/office/drawing/2015/9/8/chartex" xmlns:cx="http://schemas.microsoft.com/office/drawing/2014/chartex">
+        <mc:Fallback xmlns:cx="http://schemas.microsoft.com/office/drawing/2014/chartex" xmlns:cx1="http://schemas.microsoft.com/office/drawing/2015/9/8/chartex" xmlns:w16se="http://schemas.microsoft.com/office/word/2015/wordml/symex">
           <w:pict>
             <v:shape id="Text Box 72" o:spid="_x0000_s1032" type="#_x0000_t202" style="position:absolute;margin-left:85.8pt;margin-top:16.55pt;width:42.6pt;height:13.05pt;z-index:251639808;visibility:visible;mso-wrap-style:square;mso-width-percent:0;mso-height-percent:0;mso-wrap-distance-left:9pt;mso-wrap-distance-top:0;mso-wrap-distance-right:9pt;mso-wrap-distance-bottom:0;mso-position-horizontal:absolute;mso-position-horizontal-relative:text;mso-position-vertical:absolute;mso-position-vertical-relative:text;mso-width-percent:0;mso-height-percent:0;mso-width-relative:page;mso-height-relative:page;v-text-anchor:top" o:gfxdata="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" filled="f" stroked="f">
               <v:textbox inset="0,0,0,0">
@@ -8997,7 +9038,7 @@
             </wp:anchor>
           </w:drawing>
         </mc:Choice>
-        <mc:Fallback xmlns:w16se="http://schemas.microsoft.com/office/word/2015/wordml/symex" xmlns:cx1="http://schemas.microsoft.com/office/drawing/2015/9/8/chartex" xmlns:cx="http://schemas.microsoft.com/office/drawing/2014/chartex">
+        <mc:Fallback xmlns:cx="http://schemas.microsoft.com/office/drawing/2014/chartex" xmlns:cx1="http://schemas.microsoft.com/office/drawing/2015/9/8/chartex" xmlns:w16se="http://schemas.microsoft.com/office/word/2015/wordml/symex">
           <w:pict>
             <v:line w14:anchorId="77D9053D" id="Line 63" o:spid="_x0000_s1026" style="position:absolute;z-index:251633664;visibility:visible;mso-wrap-style:square;mso-width-percent:0;mso-height-percent:0;mso-wrap-distance-left:9pt;mso-wrap-distance-top:0;mso-wrap-distance-right:9pt;mso-wrap-distance-bottom:0;mso-position-horizontal:absolute;mso-position-horizontal-relative:page;mso-position-vertical:absolute;mso-position-vertical-relative:page;mso-width-percent:0;mso-height-percent:0;mso-width-relative:page;mso-height-relative:page" from="108.75pt,782.95pt" to="108.75pt,825.45pt" o:gfxdata="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" strokecolor="black [3213]" strokeweight="1.5pt">
               <w10:wrap anchorx="page" anchory="page"/>
@@ -9072,7 +9113,7 @@
             </wp:anchor>
           </w:drawing>
         </mc:Choice>
-        <mc:Fallback xmlns:w16se="http://schemas.microsoft.com/office/word/2015/wordml/symex" xmlns:cx1="http://schemas.microsoft.com/office/drawing/2015/9/8/chartex" xmlns:cx="http://schemas.microsoft.com/office/drawing/2014/chartex">
+        <mc:Fallback xmlns:cx="http://schemas.microsoft.com/office/drawing/2014/chartex" xmlns:cx1="http://schemas.microsoft.com/office/drawing/2015/9/8/chartex" xmlns:w16se="http://schemas.microsoft.com/office/word/2015/wordml/symex">
           <w:pict>
             <v:line w14:anchorId="07385BA2" id="Line 62" o:spid="_x0000_s1026" style="position:absolute;z-index:251632640;visibility:visible;mso-wrap-style:square;mso-width-percent:0;mso-height-percent:0;mso-wrap-distance-left:9pt;mso-wrap-distance-top:0;mso-wrap-distance-right:9pt;mso-wrap-distance-bottom:0;mso-position-horizontal:absolute;mso-position-horizontal-relative:page;mso-position-vertical:absolute;mso-position-vertical-relative:page;mso-width-percent:0;mso-height-percent:0;mso-width-relative:page;mso-height-relative:page" from="80.75pt,781.9pt" to="80.75pt,824.4pt" o:gfxdata="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" strokeweight="1.5pt">
               <w10:wrap anchorx="page" anchory="page"/>
@@ -9168,7 +9209,7 @@
             </wp:anchor>
           </w:drawing>
         </mc:Choice>
-        <mc:Fallback xmlns:w16se="http://schemas.microsoft.com/office/word/2015/wordml/symex" xmlns:cx1="http://schemas.microsoft.com/office/drawing/2015/9/8/chartex" xmlns:cx="http://schemas.microsoft.com/office/drawing/2014/chartex">
+        <mc:Fallback xmlns:cx="http://schemas.microsoft.com/office/drawing/2014/chartex" xmlns:cx1="http://schemas.microsoft.com/office/drawing/2015/9/8/chartex" xmlns:w16se="http://schemas.microsoft.com/office/word/2015/wordml/symex">
           <w:pict>
             <v:shape id="Text Box 75" o:spid="_x0000_s1033" type="#_x0000_t202" style="position:absolute;margin-left:482.75pt;margin-top:7.75pt;width:26.85pt;height:16.05pt;z-index:251642880;visibility:visible;mso-wrap-style:square;mso-width-percent:0;mso-height-percent:0;mso-wrap-distance-left:9pt;mso-wrap-distance-top:0;mso-wrap-distance-right:9pt;mso-wrap-distance-bottom:0;mso-position-horizontal:absolute;mso-position-horizontal-relative:text;mso-position-vertical:absolute;mso-position-vertical-relative:text;mso-width-percent:0;mso-height-percent:0;mso-width-relative:page;mso-height-relative:page;v-text-anchor:top" o:gfxdata="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" filled="f" stroked="f">
               <v:textbox inset="0,0,0,0">
@@ -9254,7 +9295,7 @@
             </wp:anchor>
           </w:drawing>
         </mc:Choice>
-        <mc:Fallback xmlns:w16se="http://schemas.microsoft.com/office/word/2015/wordml/symex" xmlns:cx1="http://schemas.microsoft.com/office/drawing/2015/9/8/chartex" xmlns:cx="http://schemas.microsoft.com/office/drawing/2014/chartex">
+        <mc:Fallback xmlns:cx="http://schemas.microsoft.com/office/drawing/2014/chartex" xmlns:cx1="http://schemas.microsoft.com/office/drawing/2015/9/8/chartex" xmlns:w16se="http://schemas.microsoft.com/office/word/2015/wordml/symex">
           <w:pict>
             <v:line w14:anchorId="4BA35792" id="Line 65" o:spid="_x0000_s1026" style="position:absolute;z-index:251635712;visibility:visible;mso-wrap-style:square;mso-width-percent:0;mso-height-percent:0;mso-wrap-distance-left:9pt;mso-wrap-distance-top:0;mso-wrap-distance-right:9pt;mso-wrap-distance-bottom:0;mso-position-horizontal:absolute;mso-position-horizontal-relative:page;mso-position-vertical:absolute;mso-position-vertical-relative:page;mso-width-percent:0;mso-height-percent:0;mso-width-relative:page;mso-height-relative:page" from="212.65pt,781.9pt" to="212.65pt,824.4pt" o:gfxdata="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" strokeweight="1.5pt">
               <w10:wrap anchorx="page" anchory="page"/>
@@ -9329,7 +9370,7 @@
             </wp:anchor>
           </w:drawing>
         </mc:Choice>
-        <mc:Fallback xmlns:w16se="http://schemas.microsoft.com/office/word/2015/wordml/symex" xmlns:cx1="http://schemas.microsoft.com/office/drawing/2015/9/8/chartex" xmlns:cx="http://schemas.microsoft.com/office/drawing/2014/chartex">
+        <mc:Fallback xmlns:cx="http://schemas.microsoft.com/office/drawing/2014/chartex" xmlns:cx1="http://schemas.microsoft.com/office/drawing/2015/9/8/chartex" xmlns:w16se="http://schemas.microsoft.com/office/word/2015/wordml/symex">
           <w:pict>
             <v:line w14:anchorId="6D4994A7" id="Line 64" o:spid="_x0000_s1026" style="position:absolute;z-index:251634688;visibility:visible;mso-wrap-style:square;mso-width-percent:0;mso-height-percent:0;mso-wrap-distance-left:9pt;mso-wrap-distance-top:0;mso-wrap-distance-right:9pt;mso-wrap-distance-bottom:0;mso-position-horizontal:absolute;mso-position-horizontal-relative:page;mso-position-vertical:absolute;mso-position-vertical-relative:page;mso-width-percent:0;mso-height-percent:0;mso-width-relative:page;mso-height-relative:page" from="170.1pt,781.9pt" to="170.1pt,824.4pt" o:gfxdata="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" strokeweight="1.5pt">
               <w10:wrap anchorx="page" anchory="page"/>
@@ -9404,7 +9445,7 @@
             </wp:anchor>
           </w:drawing>
         </mc:Choice>
-        <mc:Fallback xmlns:w16se="http://schemas.microsoft.com/office/word/2015/wordml/symex" xmlns:cx1="http://schemas.microsoft.com/office/drawing/2015/9/8/chartex" xmlns:cx="http://schemas.microsoft.com/office/drawing/2014/chartex">
+        <mc:Fallback xmlns:cx="http://schemas.microsoft.com/office/drawing/2014/chartex" xmlns:cx1="http://schemas.microsoft.com/office/drawing/2015/9/8/chartex" xmlns:w16se="http://schemas.microsoft.com/office/word/2015/wordml/symex">
           <w:pict>
             <v:line w14:anchorId="1FD79395" id="Line 60" o:spid="_x0000_s1026" style="position:absolute;z-index:251630592;visibility:visible;mso-wrap-style:square;mso-width-percent:0;mso-height-percent:0;mso-wrap-distance-left:9pt;mso-wrap-distance-top:0;mso-wrap-distance-right:9pt;mso-wrap-distance-bottom:0;mso-position-horizontal:absolute;mso-position-horizontal-relative:page;mso-position-vertical:absolute;mso-position-vertical-relative:page;mso-width-percent:0;mso-height-percent:0;mso-width-relative:page;mso-height-relative:page" from="552.85pt,781.9pt" to="552.85pt,824.4pt" o:gfxdata="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" strokeweight="1.5pt">
               <w10:wrap anchorx="page" anchory="page"/>
@@ -9479,7 +9520,7 @@
             </wp:anchor>
           </w:drawing>
         </mc:Choice>
-        <mc:Fallback xmlns:w16se="http://schemas.microsoft.com/office/word/2015/wordml/symex" xmlns:cx1="http://schemas.microsoft.com/office/drawing/2015/9/8/chartex" xmlns:cx="http://schemas.microsoft.com/office/drawing/2014/chartex">
+        <mc:Fallback xmlns:cx="http://schemas.microsoft.com/office/drawing/2014/chartex" xmlns:cx1="http://schemas.microsoft.com/office/drawing/2015/9/8/chartex" xmlns:w16se="http://schemas.microsoft.com/office/word/2015/wordml/symex">
           <w:pict>
             <v:line w14:anchorId="258D35A0" id="Line 59" o:spid="_x0000_s1026" style="position:absolute;z-index:251629568;visibility:visible;mso-wrap-style:square;mso-width-percent:0;mso-height-percent:0;mso-wrap-distance-left:9pt;mso-wrap-distance-top:0;mso-wrap-distance-right:9pt;mso-wrap-distance-bottom:0;mso-position-horizontal:absolute;mso-position-horizontal-relative:page;mso-position-vertical:absolute;mso-position-vertical-relative:page;mso-width-percent:0;mso-height-percent:0;mso-width-relative:page;mso-height-relative:page" from="56.7pt,810.25pt" to="240.95pt,810.25pt" o:gfxdata="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" strokeweight="1.5pt">
               <w10:wrap anchorx="page" anchory="page"/>
@@ -9554,7 +9595,7 @@
             </wp:anchor>
           </w:drawing>
         </mc:Choice>
-        <mc:Fallback xmlns:w16se="http://schemas.microsoft.com/office/word/2015/wordml/symex" xmlns:cx1="http://schemas.microsoft.com/office/drawing/2015/9/8/chartex" xmlns:cx="http://schemas.microsoft.com/office/drawing/2014/chartex">
+        <mc:Fallback xmlns:cx="http://schemas.microsoft.com/office/drawing/2014/chartex" xmlns:cx1="http://schemas.microsoft.com/office/drawing/2015/9/8/chartex" xmlns:w16se="http://schemas.microsoft.com/office/word/2015/wordml/symex">
           <w:pict>
             <v:line w14:anchorId="4401B047" id="Line 58" o:spid="_x0000_s1026" style="position:absolute;z-index:251628544;visibility:visible;mso-wrap-style:square;mso-width-percent:0;mso-height-percent:0;mso-wrap-distance-left:9pt;mso-wrap-distance-top:0;mso-wrap-distance-right:9pt;mso-wrap-distance-bottom:0;mso-position-horizontal:absolute;mso-position-horizontal-relative:page;mso-position-vertical:absolute;mso-position-vertical-relative:page;mso-width-percent:0;mso-height-percent:0;mso-width-relative:page;mso-height-relative:page" from="241pt,781.9pt" to="241pt,824.4pt" o:gfxdata="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" strokeweight="1.5pt">
               <w10:wrap anchorx="page" anchory="page"/>
@@ -9629,7 +9670,7 @@
             </wp:anchor>
           </w:drawing>
         </mc:Choice>
-        <mc:Fallback xmlns:w16se="http://schemas.microsoft.com/office/word/2015/wordml/symex" xmlns:cx1="http://schemas.microsoft.com/office/drawing/2015/9/8/chartex" xmlns:cx="http://schemas.microsoft.com/office/drawing/2014/chartex">
+        <mc:Fallback xmlns:cx="http://schemas.microsoft.com/office/drawing/2014/chartex" xmlns:cx1="http://schemas.microsoft.com/office/drawing/2015/9/8/chartex" xmlns:w16se="http://schemas.microsoft.com/office/word/2015/wordml/symex">
           <w:pict>
             <v:line w14:anchorId="7473B8ED" id="Line 57" o:spid="_x0000_s1026" style="position:absolute;z-index:251627520;visibility:visible;mso-wrap-style:square;mso-width-percent:0;mso-height-percent:0;mso-wrap-distance-left:9pt;mso-wrap-distance-top:0;mso-wrap-distance-right:9pt;mso-wrap-distance-bottom:0;mso-position-horizontal:absolute;mso-position-horizontal-relative:page;mso-position-vertical:absolute;mso-position-vertical-relative:page;mso-width-percent:0;mso-height-percent:0;mso-width-relative:page;mso-height-relative:page" from="56.7pt,796.05pt" to="240.95pt,796.05pt" o:gfxdata="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" strokecolor="black [3213]">
               <w10:wrap anchorx="page" anchory="page"/>
@@ -9704,7 +9745,7 @@
             </wp:anchor>
           </w:drawing>
         </mc:Choice>
-        <mc:Fallback xmlns:w16se="http://schemas.microsoft.com/office/word/2015/wordml/symex" xmlns:cx1="http://schemas.microsoft.com/office/drawing/2015/9/8/chartex" xmlns:cx="http://schemas.microsoft.com/office/drawing/2014/chartex">
+        <mc:Fallback xmlns:cx="http://schemas.microsoft.com/office/drawing/2014/chartex" xmlns:cx1="http://schemas.microsoft.com/office/drawing/2015/9/8/chartex" xmlns:w16se="http://schemas.microsoft.com/office/word/2015/wordml/symex">
           <w:pict>
             <v:line w14:anchorId="5F0EE118" id="Line 56" o:spid="_x0000_s1026" style="position:absolute;z-index:251626496;visibility:visible;mso-wrap-style:square;mso-width-percent:0;mso-height-percent:0;mso-wrap-distance-left:9pt;mso-wrap-distance-top:0;mso-wrap-distance-right:9pt;mso-wrap-distance-bottom:0;mso-position-horizontal:absolute;mso-position-horizontal-relative:page;mso-position-vertical:absolute;mso-position-vertical-relative:page;mso-width-percent:0;mso-height-percent:0;mso-width-relative:page;mso-height-relative:page" from="56.7pt,781.9pt" to="581.1pt,781.9pt" o:gfxdata="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" strokeweight="1.5pt">
               <w10:wrap anchorx="page" anchory="page"/>
@@ -9875,7 +9916,7 @@
             </wp:anchor>
           </w:drawing>
         </mc:Choice>
-        <mc:Fallback xmlns:w16se="http://schemas.microsoft.com/office/word/2015/wordml/symex" xmlns:cx1="http://schemas.microsoft.com/office/drawing/2015/9/8/chartex" xmlns:cx="http://schemas.microsoft.com/office/drawing/2014/chartex">
+        <mc:Fallback xmlns:cx="http://schemas.microsoft.com/office/drawing/2014/chartex" xmlns:cx1="http://schemas.microsoft.com/office/drawing/2015/9/8/chartex" xmlns:w16se="http://schemas.microsoft.com/office/word/2015/wordml/symex">
           <w:pict>
             <v:shapetype id="_x0000_t202" coordsize="21600,21600" o:spt="202" path="m,l,21600r21600,l21600,xe">
               <v:stroke joinstyle="miter"/>
@@ -10008,7 +10049,7 @@
             </wp:anchor>
           </w:drawing>
         </mc:Choice>
-        <mc:Fallback xmlns:w16se="http://schemas.microsoft.com/office/word/2015/wordml/symex" xmlns:cx1="http://schemas.microsoft.com/office/drawing/2015/9/8/chartex" xmlns:cx="http://schemas.microsoft.com/office/drawing/2014/chartex">
+        <mc:Fallback xmlns:cx="http://schemas.microsoft.com/office/drawing/2014/chartex" xmlns:cx1="http://schemas.microsoft.com/office/drawing/2015/9/8/chartex" xmlns:w16se="http://schemas.microsoft.com/office/word/2015/wordml/symex">
           <w:pict>
             <v:shape id="Text Box 109" o:spid="_x0000_s1036" type="#_x0000_t202" style="position:absolute;margin-left:-1.35pt;margin-top:.05pt;width:55.7pt;height:13.5pt;z-index:251682816;visibility:visible;mso-wrap-style:square;mso-width-percent:0;mso-height-percent:0;mso-wrap-distance-left:9pt;mso-wrap-distance-top:0;mso-wrap-distance-right:9pt;mso-wrap-distance-bottom:0;mso-position-horizontal:absolute;mso-position-horizontal-relative:text;mso-position-vertical:absolute;mso-position-vertical-relative:text;mso-width-percent:0;mso-height-percent:0;mso-width-relative:page;mso-height-relative:page;v-text-anchor:top" o:gfxdata="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" stroked="f" strokeweight="0">
               <v:fill opacity="0"/>
@@ -10154,7 +10195,7 @@
             </wp:anchor>
           </w:drawing>
         </mc:Choice>
-        <mc:Fallback xmlns:w16se="http://schemas.microsoft.com/office/word/2015/wordml/symex" xmlns:cx1="http://schemas.microsoft.com/office/drawing/2015/9/8/chartex" xmlns:cx="http://schemas.microsoft.com/office/drawing/2014/chartex">
+        <mc:Fallback xmlns:cx="http://schemas.microsoft.com/office/drawing/2014/chartex" xmlns:cx1="http://schemas.microsoft.com/office/drawing/2015/9/8/chartex" xmlns:w16se="http://schemas.microsoft.com/office/word/2015/wordml/symex">
           <w:pict>
             <v:shape id="Text Box 102" o:spid="_x0000_s1037" type="#_x0000_t202" style="position:absolute;margin-left:160.35pt;margin-top:-34.2pt;width:191.7pt;height:57pt;z-index:251680768;visibility:visible;mso-wrap-style:square;mso-width-percent:0;mso-height-percent:0;mso-wrap-distance-left:9pt;mso-wrap-distance-top:0;mso-wrap-distance-right:9pt;mso-wrap-distance-bottom:0;mso-position-horizontal:absolute;mso-position-horizontal-relative:text;mso-position-vertical:absolute;mso-position-vertical-relative:text;mso-width-percent:0;mso-height-percent:0;mso-width-relative:page;mso-height-relative:page;v-text-anchor:top" o:gfxdata="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" filled="f" stroked="f">
               <v:textbox inset="0,0,0,0">
@@ -10401,7 +10442,7 @@
             </wp:anchor>
           </w:drawing>
         </mc:Choice>
-        <mc:Fallback xmlns:w16se="http://schemas.microsoft.com/office/word/2015/wordml/symex" xmlns:cx1="http://schemas.microsoft.com/office/drawing/2015/9/8/chartex" xmlns:cx="http://schemas.microsoft.com/office/drawing/2014/chartex">
+        <mc:Fallback xmlns:cx="http://schemas.microsoft.com/office/drawing/2014/chartex" xmlns:cx1="http://schemas.microsoft.com/office/drawing/2015/9/8/chartex" xmlns:w16se="http://schemas.microsoft.com/office/word/2015/wordml/symex">
           <w:pict>
             <v:shape id="Text Box 49" o:spid="_x0000_s1039" type="#_x0000_t202" style="position:absolute;margin-left:127.35pt;margin-top:-53.6pt;width:28.4pt;height:12.6pt;z-index:251670528;visibility:visible;mso-wrap-style:square;mso-width-percent:0;mso-height-percent:0;mso-wrap-distance-left:9pt;mso-wrap-distance-top:0;mso-wrap-distance-right:9pt;mso-wrap-distance-bottom:0;mso-position-horizontal:absolute;mso-position-horizontal-relative:text;mso-position-vertical:absolute;mso-position-vertical-relative:text;mso-width-percent:0;mso-height-percent:0;mso-width-relative:page;mso-height-relative:page;v-text-anchor:top" o:gfxdata="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" filled="f" stroked="f">
               <v:textbox inset="0,0,0,0">
@@ -10539,7 +10580,7 @@
             </wp:anchor>
           </w:drawing>
         </mc:Choice>
-        <mc:Fallback xmlns:w16se="http://schemas.microsoft.com/office/word/2015/wordml/symex" xmlns:cx1="http://schemas.microsoft.com/office/drawing/2015/9/8/chartex" xmlns:cx="http://schemas.microsoft.com/office/drawing/2014/chartex">
+        <mc:Fallback xmlns:cx="http://schemas.microsoft.com/office/drawing/2014/chartex" xmlns:cx1="http://schemas.microsoft.com/office/drawing/2015/9/8/chartex" xmlns:w16se="http://schemas.microsoft.com/office/word/2015/wordml/symex">
           <w:pict>
             <v:shape id="Text Box 45" o:spid="_x0000_s1040" type="#_x0000_t202" style="position:absolute;margin-left:-4.65pt;margin-top:-53.1pt;width:28.4pt;height:11.85pt;z-index:251666432;visibility:visible;mso-wrap-style:square;mso-width-percent:0;mso-height-percent:0;mso-wrap-distance-left:9pt;mso-wrap-distance-top:0;mso-wrap-distance-right:9pt;mso-wrap-distance-bottom:0;mso-position-horizontal:absolute;mso-position-horizontal-relative:margin;mso-position-vertical:absolute;mso-position-vertical-relative:text;mso-width-percent:0;mso-height-percent:0;mso-width-relative:page;mso-height-relative:page;v-text-anchor:top" o:gfxdata="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" filled="f" stroked="f">
               <v:textbox inset="0,0,0,0">
@@ -10692,7 +10733,7 @@
             </wp:anchor>
           </w:drawing>
         </mc:Choice>
-        <mc:Fallback xmlns:w16se="http://schemas.microsoft.com/office/word/2015/wordml/symex" xmlns:cx1="http://schemas.microsoft.com/office/drawing/2015/9/8/chartex" xmlns:cx="http://schemas.microsoft.com/office/drawing/2014/chartex">
+        <mc:Fallback xmlns:cx="http://schemas.microsoft.com/office/drawing/2014/chartex" xmlns:cx1="http://schemas.microsoft.com/office/drawing/2015/9/8/chartex" xmlns:w16se="http://schemas.microsoft.com/office/word/2015/wordml/symex">
           <w:pict>
             <v:shape id="Text Box 46" o:spid="_x0000_s1041" type="#_x0000_t202" style="position:absolute;margin-left:54.05pt;margin-top:-53.05pt;width:28.4pt;height:12.2pt;z-index:251667456;visibility:visible;mso-wrap-style:square;mso-width-percent:0;mso-height-percent:0;mso-wrap-distance-left:9pt;mso-wrap-distance-top:0;mso-wrap-distance-right:9pt;mso-wrap-distance-bottom:0;mso-position-horizontal:absolute;mso-position-horizontal-relative:left-margin-area;mso-position-vertical:absolute;mso-position-vertical-relative:text;mso-width-percent:0;mso-height-percent:0;mso-width-relative:page;mso-height-relative:page;v-text-anchor:top" o:gfxdata="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" filled="f" stroked="f">
               <v:textbox inset="0,0,0,0">
@@ -10829,7 +10870,7 @@
             </wp:anchor>
           </w:drawing>
         </mc:Choice>
-        <mc:Fallback xmlns:w16se="http://schemas.microsoft.com/office/word/2015/wordml/symex" xmlns:cx1="http://schemas.microsoft.com/office/drawing/2015/9/8/chartex" xmlns:cx="http://schemas.microsoft.com/office/drawing/2014/chartex">
+        <mc:Fallback xmlns:cx="http://schemas.microsoft.com/office/drawing/2014/chartex" xmlns:cx1="http://schemas.microsoft.com/office/drawing/2015/9/8/chartex" xmlns:w16se="http://schemas.microsoft.com/office/word/2015/wordml/symex">
           <w:pict>
             <v:shape id="Text Box 53" o:spid="_x0000_s1042" type="#_x0000_t202" style="position:absolute;margin-left:26.7pt;margin-top:-24.95pt;width:56.8pt;height:12.4pt;z-index:251674624;visibility:visible;mso-wrap-style:square;mso-width-percent:0;mso-height-percent:0;mso-wrap-distance-left:9pt;mso-wrap-distance-top:0;mso-wrap-distance-right:9pt;mso-wrap-distance-bottom:0;mso-position-horizontal:absolute;mso-position-horizontal-relative:text;mso-position-vertical:absolute;mso-position-vertical-relative:text;mso-width-percent:0;mso-height-percent:0;mso-width-relative:page;mso-height-relative:page;v-text-anchor:top" o:gfxdata="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" filled="f" stroked="f">
               <v:textbox inset="0,0,0,0">
@@ -10955,7 +10996,7 @@
             </wp:anchor>
           </w:drawing>
         </mc:Choice>
-        <mc:Fallback xmlns:w16se="http://schemas.microsoft.com/office/word/2015/wordml/symex" xmlns:cx1="http://schemas.microsoft.com/office/drawing/2015/9/8/chartex" xmlns:cx="http://schemas.microsoft.com/office/drawing/2014/chartex">
+        <mc:Fallback xmlns:cx="http://schemas.microsoft.com/office/drawing/2014/chartex" xmlns:cx1="http://schemas.microsoft.com/office/drawing/2015/9/8/chartex" xmlns:w16se="http://schemas.microsoft.com/office/word/2015/wordml/symex">
           <w:pict>
             <v:shape id="Text Box 111" o:spid="_x0000_s1043" type="#_x0000_t202" style="position:absolute;margin-left:-27.95pt;margin-top:16.5pt;width:56.8pt;height:13.5pt;z-index:251684864;visibility:visible;mso-wrap-style:square;mso-width-percent:0;mso-height-percent:0;mso-wrap-distance-left:9pt;mso-wrap-distance-top:0;mso-wrap-distance-right:9pt;mso-wrap-distance-bottom:0;mso-position-horizontal:absolute;mso-position-horizontal-relative:text;mso-position-vertical:absolute;mso-position-vertical-relative:text;mso-width-percent:0;mso-height-percent:0;mso-width-relative:page;mso-height-relative:page;v-text-anchor:top" o:gfxdata="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" stroked="f">
               <v:fill opacity="0"/>
@@ -11151,7 +11192,7 @@
             </wp:anchor>
           </w:drawing>
         </mc:Choice>
-        <mc:Fallback xmlns:w16se="http://schemas.microsoft.com/office/word/2015/wordml/symex" xmlns:cx1="http://schemas.microsoft.com/office/drawing/2015/9/8/chartex" xmlns:cx="http://schemas.microsoft.com/office/drawing/2014/chartex">
+        <mc:Fallback xmlns:cx="http://schemas.microsoft.com/office/drawing/2014/chartex" xmlns:cx1="http://schemas.microsoft.com/office/drawing/2015/9/8/chartex" xmlns:w16se="http://schemas.microsoft.com/office/word/2015/wordml/symex">
           <w:pict>
             <v:shape id="Text Box 51" o:spid="_x0000_s1044" type="#_x0000_t202" style="position:absolute;margin-left:-26.05pt;margin-top:-26.4pt;width:56.8pt;height:14.2pt;z-index:251672576;visibility:visible;mso-wrap-style:square;mso-width-percent:0;mso-height-percent:0;mso-wrap-distance-left:9pt;mso-wrap-distance-top:0;mso-wrap-distance-right:9pt;mso-wrap-distance-bottom:0;mso-position-horizontal:absolute;mso-position-horizontal-relative:text;mso-position-vertical:absolute;mso-position-vertical-relative:text;mso-width-percent:0;mso-height-percent:0;mso-width-relative:page;mso-height-relative:page;v-text-anchor:top" o:gfxdata="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" filled="f" stroked="f">
               <v:textbox inset="0,0,0,0">
@@ -11541,7 +11582,7 @@
             </wp:anchor>
           </w:drawing>
         </mc:Choice>
-        <mc:Fallback xmlns:w16se="http://schemas.microsoft.com/office/word/2015/wordml/symex" xmlns:cx1="http://schemas.microsoft.com/office/drawing/2015/9/8/chartex" xmlns:cx="http://schemas.microsoft.com/office/drawing/2014/chartex">
+        <mc:Fallback xmlns:cx="http://schemas.microsoft.com/office/drawing/2014/chartex" xmlns:cx1="http://schemas.microsoft.com/office/drawing/2015/9/8/chartex" xmlns:w16se="http://schemas.microsoft.com/office/word/2015/wordml/symex">
           <w:pict>
             <v:shape id="Text Box 113" o:spid="_x0000_s1046" type="#_x0000_t202" style="position:absolute;margin-left:28.3pt;margin-top:1.8pt;width:56.45pt;height:13.9pt;z-index:251686912;visibility:visible;mso-wrap-style:square;mso-width-percent:0;mso-height-percent:0;mso-wrap-distance-left:9pt;mso-wrap-distance-top:0;mso-wrap-distance-right:9pt;mso-wrap-distance-bottom:0;mso-position-horizontal:absolute;mso-position-horizontal-relative:text;mso-position-vertical:absolute;mso-position-vertical-relative:text;mso-width-percent:0;mso-height-percent:0;mso-width-relative:page;mso-height-relative:page;v-text-anchor:top" o:gfxdata="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" stroked="f">
               <v:fill opacity="0"/>
@@ -11652,7 +11693,7 @@
             </wp:anchor>
           </w:drawing>
         </mc:Choice>
-        <mc:Fallback xmlns:w16se="http://schemas.microsoft.com/office/word/2015/wordml/symex" xmlns:cx1="http://schemas.microsoft.com/office/drawing/2015/9/8/chartex" xmlns:cx="http://schemas.microsoft.com/office/drawing/2014/chartex">
+        <mc:Fallback xmlns:cx="http://schemas.microsoft.com/office/drawing/2014/chartex" xmlns:cx1="http://schemas.microsoft.com/office/drawing/2015/9/8/chartex" xmlns:w16se="http://schemas.microsoft.com/office/word/2015/wordml/symex">
           <w:pict>
             <v:shape id="Text Box 41" o:spid="_x0000_s1047" type="#_x0000_t202" style="position:absolute;margin-left:442.1pt;margin-top:-39.95pt;width:54.8pt;height:12.4pt;z-index:251665408;visibility:visible;mso-wrap-style:square;mso-width-percent:0;mso-height-percent:0;mso-wrap-distance-left:9pt;mso-wrap-distance-top:0;mso-wrap-distance-right:9pt;mso-wrap-distance-bottom:0;mso-position-horizontal:absolute;mso-position-horizontal-relative:text;mso-position-vertical:absolute;mso-position-vertical-relative:text;mso-width-percent:0;mso-height-percent:0;mso-width-relative:page;mso-height-relative:page;v-text-anchor:top" o:gfxdata="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" filled="f" stroked="f">
               <v:textbox inset="0,0,0,0">
@@ -11779,7 +11820,7 @@
             </wp:anchor>
           </w:drawing>
         </mc:Choice>
-        <mc:Fallback xmlns:w16se="http://schemas.microsoft.com/office/word/2015/wordml/symex" xmlns:cx1="http://schemas.microsoft.com/office/drawing/2015/9/8/chartex" xmlns:cx="http://schemas.microsoft.com/office/drawing/2014/chartex">
+        <mc:Fallback xmlns:cx="http://schemas.microsoft.com/office/drawing/2014/chartex" xmlns:cx1="http://schemas.microsoft.com/office/drawing/2015/9/8/chartex" xmlns:w16se="http://schemas.microsoft.com/office/word/2015/wordml/symex">
           <w:pict>
             <v:shape id="Text Box 40" o:spid="_x0000_s1048" type="#_x0000_t202" style="position:absolute;margin-left:399.1pt;margin-top:-39.55pt;width:41.35pt;height:13pt;z-index:251664384;visibility:visible;mso-wrap-style:square;mso-width-percent:0;mso-height-percent:0;mso-wrap-distance-left:9pt;mso-wrap-distance-top:0;mso-wrap-distance-right:9pt;mso-wrap-distance-bottom:0;mso-position-horizontal:absolute;mso-position-horizontal-relative:text;mso-position-vertical:absolute;mso-position-vertical-relative:text;mso-width-percent:0;mso-height-percent:0;mso-width-relative:page;mso-height-relative:page;v-text-anchor:top" o:gfxdata="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" filled="f" stroked="f">
               <v:textbox inset="0,0,0,0">
@@ -11906,7 +11947,7 @@
             </wp:anchor>
           </w:drawing>
         </mc:Choice>
-        <mc:Fallback xmlns:w16se="http://schemas.microsoft.com/office/word/2015/wordml/symex" xmlns:cx1="http://schemas.microsoft.com/office/drawing/2015/9/8/chartex" xmlns:cx="http://schemas.microsoft.com/office/drawing/2014/chartex">
+        <mc:Fallback xmlns:cx="http://schemas.microsoft.com/office/drawing/2014/chartex" xmlns:cx1="http://schemas.microsoft.com/office/drawing/2015/9/8/chartex" xmlns:w16se="http://schemas.microsoft.com/office/word/2015/wordml/symex">
           <w:pict>
             <v:shape id="Text Box 38" o:spid="_x0000_s1049" type="#_x0000_t202" style="position:absolute;margin-left:357.85pt;margin-top:-40.8pt;width:42.8pt;height:12.8pt;z-index:251663360;visibility:visible;mso-wrap-style:square;mso-width-percent:0;mso-height-percent:0;mso-wrap-distance-left:9pt;mso-wrap-distance-top:0;mso-wrap-distance-right:9pt;mso-wrap-distance-bottom:0;mso-position-horizontal:absolute;mso-position-horizontal-relative:text;mso-position-vertical:absolute;mso-position-vertical-relative:text;mso-width-percent:0;mso-height-percent:0;mso-width-relative:page;mso-height-relative:page;v-text-anchor:top" o:gfxdata="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" filled="f" stroked="f">
               <v:textbox inset="0,0,0,0">
@@ -12053,7 +12094,7 @@
             </wp:anchor>
           </w:drawing>
         </mc:Choice>
-        <mc:Fallback xmlns:w16se="http://schemas.microsoft.com/office/word/2015/wordml/symex" xmlns:cx1="http://schemas.microsoft.com/office/drawing/2015/9/8/chartex" xmlns:cx="http://schemas.microsoft.com/office/drawing/2014/chartex">
+        <mc:Fallback xmlns:cx="http://schemas.microsoft.com/office/drawing/2014/chartex" xmlns:cx1="http://schemas.microsoft.com/office/drawing/2015/9/8/chartex" xmlns:w16se="http://schemas.microsoft.com/office/word/2015/wordml/symex">
           <w:pict>
             <v:shape id="Text Box 37" o:spid="_x0000_s1050" type="#_x0000_t202" style="position:absolute;margin-left:356.6pt;margin-top:1.4pt;width:142pt;height:28.4pt;z-index:251662336;visibility:visible;mso-wrap-style:square;mso-width-percent:0;mso-height-percent:0;mso-wrap-distance-left:9pt;mso-wrap-distance-top:0;mso-wrap-distance-right:9pt;mso-wrap-distance-bottom:0;mso-position-horizontal:absolute;mso-position-horizontal-relative:text;mso-position-vertical:absolute;mso-position-vertical-relative:text;mso-width-percent:0;mso-height-percent:0;mso-width-relative:page;mso-height-relative:page;v-text-anchor:top" o:gfxdata="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" filled="f" stroked="f">
               <v:textbox inset="0,0,0,0">
@@ -12217,7 +12258,7 @@
             </wp:anchor>
           </w:drawing>
         </mc:Choice>
-        <mc:Fallback xmlns:w16se="http://schemas.microsoft.com/office/word/2015/wordml/symex" xmlns:cx1="http://schemas.microsoft.com/office/drawing/2015/9/8/chartex" xmlns:cx="http://schemas.microsoft.com/office/drawing/2014/chartex">
+        <mc:Fallback xmlns:cx="http://schemas.microsoft.com/office/drawing/2014/chartex" xmlns:cx1="http://schemas.microsoft.com/office/drawing/2015/9/8/chartex" xmlns:w16se="http://schemas.microsoft.com/office/word/2015/wordml/symex">
           <w:pict>
             <v:shape id="Text Box 50" o:spid="_x0000_s1051" type="#_x0000_t202" style="position:absolute;margin-left:-26.05pt;margin-top:-41.4pt;width:56.8pt;height:14.2pt;z-index:251671552;visibility:visible;mso-wrap-style:square;mso-width-percent:0;mso-height-percent:0;mso-wrap-distance-left:9pt;mso-wrap-distance-top:0;mso-wrap-distance-right:9pt;mso-wrap-distance-bottom:0;mso-position-horizontal:absolute;mso-position-horizontal-relative:text;mso-position-vertical:absolute;mso-position-vertical-relative:text;mso-width-percent:0;mso-height-percent:0;mso-width-relative:page;mso-height-relative:page;v-text-anchor:top" o:gfxdata="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" filled="f" stroked="f">
               <v:textbox inset="0,0,0,0">
@@ -12371,7 +12412,7 @@
             </wp:anchor>
           </w:drawing>
         </mc:Choice>
-        <mc:Fallback xmlns:w16se="http://schemas.microsoft.com/office/word/2015/wordml/symex" xmlns:cx1="http://schemas.microsoft.com/office/drawing/2015/9/8/chartex" xmlns:cx="http://schemas.microsoft.com/office/drawing/2014/chartex">
+        <mc:Fallback xmlns:cx="http://schemas.microsoft.com/office/drawing/2014/chartex" xmlns:cx1="http://schemas.microsoft.com/office/drawing/2015/9/8/chartex" xmlns:w16se="http://schemas.microsoft.com/office/word/2015/wordml/symex">
           <w:pict>
             <v:shape id="Text Box 48" o:spid="_x0000_s1052" type="#_x0000_t202" style="position:absolute;margin-left:87.95pt;margin-top:-54.5pt;width:40.55pt;height:12.9pt;z-index:251669504;visibility:visible;mso-wrap-style:square;mso-width-percent:0;mso-height-percent:0;mso-wrap-distance-left:9pt;mso-wrap-distance-top:0;mso-wrap-distance-right:9pt;mso-wrap-distance-bottom:0;mso-position-horizontal:absolute;mso-position-horizontal-relative:text;mso-position-vertical:absolute;mso-position-vertical-relative:text;mso-width-percent:0;mso-height-percent:0;mso-width-relative:page;mso-height-relative:page;v-text-anchor:top" o:gfxdata="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" filled="f" stroked="f">
               <v:textbox inset="0,0,0,0">
@@ -12530,7 +12571,7 @@
             </wp:anchor>
           </w:drawing>
         </mc:Choice>
-        <mc:Fallback xmlns:w16se="http://schemas.microsoft.com/office/word/2015/wordml/symex" xmlns:cx1="http://schemas.microsoft.com/office/drawing/2015/9/8/chartex" xmlns:cx="http://schemas.microsoft.com/office/drawing/2014/chartex">
+        <mc:Fallback xmlns:cx="http://schemas.microsoft.com/office/drawing/2014/chartex" xmlns:cx1="http://schemas.microsoft.com/office/drawing/2015/9/8/chartex" xmlns:w16se="http://schemas.microsoft.com/office/word/2015/wordml/symex">
           <w:pict>
             <v:shape id="Text Box 47" o:spid="_x0000_s1053" type="#_x0000_t202" style="position:absolute;margin-left:26.25pt;margin-top:-54.1pt;width:54.65pt;height:12.6pt;z-index:251668480;visibility:visible;mso-wrap-style:square;mso-width-percent:0;mso-height-percent:0;mso-wrap-distance-left:9pt;mso-wrap-distance-top:0;mso-wrap-distance-right:9pt;mso-wrap-distance-bottom:0;mso-position-horizontal:absolute;mso-position-horizontal-relative:text;mso-position-vertical:absolute;mso-position-vertical-relative:text;mso-width-percent:0;mso-height-percent:0;mso-width-relative:page;mso-height-relative:page;v-text-anchor:top" o:gfxdata="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" filled="f" stroked="f">
               <v:textbox inset="0,0,0,0">
@@ -12648,7 +12689,7 @@
             </wp:anchor>
           </w:drawing>
         </mc:Choice>
-        <mc:Fallback xmlns:w16se="http://schemas.microsoft.com/office/word/2015/wordml/symex" xmlns:cx1="http://schemas.microsoft.com/office/drawing/2015/9/8/chartex" xmlns:cx="http://schemas.microsoft.com/office/drawing/2014/chartex">
+        <mc:Fallback xmlns:cx="http://schemas.microsoft.com/office/drawing/2014/chartex" xmlns:cx1="http://schemas.microsoft.com/office/drawing/2015/9/8/chartex" xmlns:w16se="http://schemas.microsoft.com/office/word/2015/wordml/symex">
           <w:pict>
             <v:line w14:anchorId="2477F46E" id="Line 19" o:spid="_x0000_s1026" style="position:absolute;z-index:251653120;visibility:visible;mso-wrap-style:square;mso-width-percent:0;mso-height-percent:0;mso-wrap-distance-left:9pt;mso-wrap-distance-top:0;mso-wrap-distance-right:9pt;mso-wrap-distance-bottom:0;mso-position-horizontal:absolute;mso-position-horizontal-relative:page;mso-position-vertical:absolute;mso-position-vertical-relative:page;mso-width-percent:0;mso-height-percent:0;mso-width-relative:page;mso-height-relative:page" from="108.6pt,711.85pt" to="108.6pt,825.25pt" o:gfxdata="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" strokeweight="1.5pt">
               <w10:wrap anchorx="page" anchory="page"/>
@@ -12723,7 +12764,7 @@
             </wp:anchor>
           </w:drawing>
         </mc:Choice>
-        <mc:Fallback xmlns:w16se="http://schemas.microsoft.com/office/word/2015/wordml/symex" xmlns:cx1="http://schemas.microsoft.com/office/drawing/2015/9/8/chartex" xmlns:cx="http://schemas.microsoft.com/office/drawing/2014/chartex">
+        <mc:Fallback xmlns:cx="http://schemas.microsoft.com/office/drawing/2014/chartex" xmlns:cx1="http://schemas.microsoft.com/office/drawing/2015/9/8/chartex" xmlns:w16se="http://schemas.microsoft.com/office/word/2015/wordml/symex">
           <w:pict>
             <v:line w14:anchorId="6692BFF5" id="Line 18" o:spid="_x0000_s1026" style="position:absolute;z-index:251652096;visibility:visible;mso-wrap-style:square;mso-width-percent:0;mso-height-percent:0;mso-wrap-distance-left:9pt;mso-wrap-distance-top:0;mso-wrap-distance-right:9pt;mso-wrap-distance-bottom:0;mso-position-horizontal:absolute;mso-position-horizontal-relative:page;mso-position-vertical:absolute;mso-position-vertical-relative:page;mso-width-percent:0;mso-height-percent:0;mso-width-relative:page;mso-height-relative:page" from="79.75pt,711.85pt" to="79.75pt,754.35pt" o:gfxdata="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" strokeweight="1.5pt">
               <w10:wrap anchorx="page" anchory="page"/>
@@ -12824,7 +12865,7 @@
             </wp:anchor>
           </w:drawing>
         </mc:Choice>
-        <mc:Fallback xmlns:w16se="http://schemas.microsoft.com/office/word/2015/wordml/symex" xmlns:cx1="http://schemas.microsoft.com/office/drawing/2015/9/8/chartex" xmlns:cx="http://schemas.microsoft.com/office/drawing/2014/chartex">
+        <mc:Fallback xmlns:cx="http://schemas.microsoft.com/office/drawing/2014/chartex" xmlns:cx1="http://schemas.microsoft.com/office/drawing/2015/9/8/chartex" xmlns:w16se="http://schemas.microsoft.com/office/word/2015/wordml/symex">
           <w:pict>
             <v:shape id="Text Box 92" o:spid="_x0000_s1054" type="#_x0000_t202" style="position:absolute;margin-left:410.4pt;margin-top:-26.95pt;width:100.75pt;height:19.15pt;z-index:251678720;visibility:visible;mso-wrap-style:square;mso-width-percent:0;mso-height-percent:0;mso-wrap-distance-left:9pt;mso-wrap-distance-top:0;mso-wrap-distance-right:9pt;mso-wrap-distance-bottom:0;mso-position-horizontal:absolute;mso-position-horizontal-relative:text;mso-position-vertical:absolute;mso-position-vertical-relative:text;mso-width-percent:0;mso-height-percent:0;mso-width-relative:page;mso-height-relative:page;v-text-anchor:top" o:gfxdata="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" filled="f" stroked="f">
               <v:textbox inset="0,0,0,0">
@@ -12915,7 +12956,7 @@
             </wp:anchor>
           </w:drawing>
         </mc:Choice>
-        <mc:Fallback xmlns:w16se="http://schemas.microsoft.com/office/word/2015/wordml/symex" xmlns:cx1="http://schemas.microsoft.com/office/drawing/2015/9/8/chartex" xmlns:cx="http://schemas.microsoft.com/office/drawing/2014/chartex">
+        <mc:Fallback xmlns:cx="http://schemas.microsoft.com/office/drawing/2014/chartex" xmlns:cx1="http://schemas.microsoft.com/office/drawing/2015/9/8/chartex" xmlns:w16se="http://schemas.microsoft.com/office/word/2015/wordml/symex">
           <w:pict>
             <v:line w14:anchorId="0A8AC401" id="Line 116" o:spid="_x0000_s1026" style="position:absolute;z-index:251689984;visibility:visible;mso-wrap-style:square;mso-width-percent:0;mso-height-percent:0;mso-wrap-distance-left:9pt;mso-wrap-distance-top:0;mso-wrap-distance-right:9pt;mso-wrap-distance-bottom:0;mso-position-horizontal:absolute;mso-position-horizontal-relative:page;mso-position-vertical:absolute;mso-position-vertical-relative:page;mso-width-percent:0;mso-height-percent:0;mso-width-relative:page;mso-height-relative:page" from="467.65pt,768.45pt" to="467.65pt,781.65pt" o:gfxdata="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" strokeweight="1.5pt">
               <w10:wrap anchorx="page" anchory="page"/>
@@ -12990,7 +13031,7 @@
             </wp:anchor>
           </w:drawing>
         </mc:Choice>
-        <mc:Fallback xmlns:w16se="http://schemas.microsoft.com/office/word/2015/wordml/symex" xmlns:cx1="http://schemas.microsoft.com/office/drawing/2015/9/8/chartex" xmlns:cx="http://schemas.microsoft.com/office/drawing/2014/chartex">
+        <mc:Fallback xmlns:cx="http://schemas.microsoft.com/office/drawing/2014/chartex" xmlns:cx1="http://schemas.microsoft.com/office/drawing/2015/9/8/chartex" xmlns:w16se="http://schemas.microsoft.com/office/word/2015/wordml/symex">
           <w:pict>
             <v:line w14:anchorId="745DEDA0" id="Line 115" o:spid="_x0000_s1026" style="position:absolute;z-index:251688960;visibility:visible;mso-wrap-style:square;mso-width-percent:0;mso-height-percent:0;mso-wrap-distance-left:9pt;mso-wrap-distance-top:0;mso-wrap-distance-right:9pt;mso-wrap-distance-bottom:0;mso-position-horizontal:absolute;mso-position-horizontal-relative:page;mso-position-vertical:absolute;mso-position-vertical-relative:page;mso-width-percent:0;mso-height-percent:0;mso-width-relative:page;mso-height-relative:page" from="453pt,767.45pt" to="453pt,782.2pt" o:gfxdata="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" strokecolor="black [3213]" strokeweight="1.5pt">
               <w10:wrap anchorx="page" anchory="page"/>
@@ -13065,7 +13106,7 @@
             </wp:anchor>
           </w:drawing>
         </mc:Choice>
-        <mc:Fallback xmlns:w16se="http://schemas.microsoft.com/office/word/2015/wordml/symex" xmlns:cx1="http://schemas.microsoft.com/office/drawing/2015/9/8/chartex" xmlns:cx="http://schemas.microsoft.com/office/drawing/2014/chartex">
+        <mc:Fallback xmlns:cx="http://schemas.microsoft.com/office/drawing/2014/chartex" xmlns:cx1="http://schemas.microsoft.com/office/drawing/2015/9/8/chartex" xmlns:w16se="http://schemas.microsoft.com/office/word/2015/wordml/symex">
           <w:pict>
             <v:line w14:anchorId="12917C4C" id="Line 25" o:spid="_x0000_s1026" style="position:absolute;z-index:251658240;visibility:visible;mso-wrap-style:square;mso-width-percent:0;mso-height-percent:0;mso-wrap-distance-left:9pt;mso-wrap-distance-top:0;mso-wrap-distance-right:9pt;mso-wrap-distance-bottom:0;mso-position-horizontal:absolute;mso-position-horizontal-relative:page;mso-position-vertical:absolute;mso-position-vertical-relative:page;mso-width-percent:0;mso-height-percent:0;mso-width-relative:page;mso-height-relative:page" from="481.9pt,753.5pt" to="481.9pt,781.85pt" o:gfxdata="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" strokeweight="1.5pt">
               <w10:wrap anchorx="page" anchory="page"/>
@@ -13157,7 +13198,7 @@
             </wp:anchor>
           </w:drawing>
         </mc:Choice>
-        <mc:Fallback xmlns:w16se="http://schemas.microsoft.com/office/word/2015/wordml/symex" xmlns:cx1="http://schemas.microsoft.com/office/drawing/2015/9/8/chartex" xmlns:cx="http://schemas.microsoft.com/office/drawing/2014/chartex">
+        <mc:Fallback xmlns:cx="http://schemas.microsoft.com/office/drawing/2014/chartex" xmlns:cx1="http://schemas.microsoft.com/office/drawing/2015/9/8/chartex" xmlns:w16se="http://schemas.microsoft.com/office/word/2015/wordml/symex">
           <w:pict>
             <v:shape id="Text Box 114" o:spid="_x0000_s1055" type="#_x0000_t202" style="position:absolute;margin-left:42.45pt;margin-top:15.9pt;width:56.75pt;height:14.2pt;z-index:251687936;visibility:visible;mso-wrap-style:square;mso-width-percent:0;mso-height-percent:0;mso-wrap-distance-left:9pt;mso-wrap-distance-top:0;mso-wrap-distance-right:9pt;mso-wrap-distance-bottom:0;mso-position-horizontal:absolute;mso-position-horizontal-relative:text;mso-position-vertical:absolute;mso-position-vertical-relative:text;mso-width-percent:0;mso-height-percent:0;mso-width-relative:page;mso-height-relative:page;v-text-anchor:top" o:gfxdata="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" stroked="f">
               <v:fill opacity="0"/>
@@ -13258,7 +13299,7 @@
             </wp:anchor>
           </w:drawing>
         </mc:Choice>
-        <mc:Fallback xmlns:w16se="http://schemas.microsoft.com/office/word/2015/wordml/symex" xmlns:cx1="http://schemas.microsoft.com/office/drawing/2015/9/8/chartex" xmlns:cx="http://schemas.microsoft.com/office/drawing/2014/chartex">
+        <mc:Fallback xmlns:cx="http://schemas.microsoft.com/office/drawing/2014/chartex" xmlns:cx1="http://schemas.microsoft.com/office/drawing/2015/9/8/chartex" xmlns:w16se="http://schemas.microsoft.com/office/word/2015/wordml/symex">
           <w:pict>
             <v:shape id="Text Box 112" o:spid="_x0000_s1056" type="#_x0000_t202" style="position:absolute;margin-left:42.45pt;margin-top:-12.45pt;width:56.75pt;height:14.2pt;z-index:251685888;visibility:visible;mso-wrap-style:square;mso-width-percent:0;mso-height-percent:0;mso-wrap-distance-left:9pt;mso-wrap-distance-top:0;mso-wrap-distance-right:9pt;mso-wrap-distance-bottom:0;mso-position-horizontal:absolute;mso-position-horizontal-relative:text;mso-position-vertical:absolute;mso-position-vertical-relative:text;mso-width-percent:0;mso-height-percent:0;mso-width-relative:page;mso-height-relative:page;v-text-anchor:top" o:gfxdata="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" stroked="f">
               <v:fill opacity="0"/>
@@ -13342,7 +13383,7 @@
             </wp:anchor>
           </w:drawing>
         </mc:Choice>
-        <mc:Fallback xmlns:w16se="http://schemas.microsoft.com/office/word/2015/wordml/symex" xmlns:cx1="http://schemas.microsoft.com/office/drawing/2015/9/8/chartex" xmlns:cx="http://schemas.microsoft.com/office/drawing/2014/chartex">
+        <mc:Fallback xmlns:cx="http://schemas.microsoft.com/office/drawing/2014/chartex" xmlns:cx1="http://schemas.microsoft.com/office/drawing/2015/9/8/chartex" xmlns:w16se="http://schemas.microsoft.com/office/word/2015/wordml/symex">
           <w:pict>
             <v:line w14:anchorId="5700F921" id="Line 82" o:spid="_x0000_s1026" style="position:absolute;z-index:251676672;visibility:visible;mso-wrap-style:square;mso-width-percent:0;mso-height-percent:0;mso-wrap-distance-left:9pt;mso-wrap-distance-top:0;mso-wrap-distance-right:9pt;mso-wrap-distance-bottom:0;mso-position-horizontal:absolute;mso-position-horizontal-relative:page;mso-position-vertical:absolute;mso-position-vertical-relative:page;mso-width-percent:0;mso-height-percent:0;mso-width-relative:page;mso-height-relative:page" from="56.7pt,781.85pt" to="240.95pt,781.85pt" o:gfxdata="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" strokecolor="black [3213]">
               <w10:wrap anchorx="page" anchory="page"/>
@@ -13417,7 +13458,7 @@
             </wp:anchor>
           </w:drawing>
         </mc:Choice>
-        <mc:Fallback xmlns:w16se="http://schemas.microsoft.com/office/word/2015/wordml/symex" xmlns:cx1="http://schemas.microsoft.com/office/drawing/2015/9/8/chartex" xmlns:cx="http://schemas.microsoft.com/office/drawing/2014/chartex">
+        <mc:Fallback xmlns:cx="http://schemas.microsoft.com/office/drawing/2014/chartex" xmlns:cx1="http://schemas.microsoft.com/office/drawing/2015/9/8/chartex" xmlns:w16se="http://schemas.microsoft.com/office/word/2015/wordml/symex">
           <w:pict>
             <v:line w14:anchorId="24C78B44" id="Line 77" o:spid="_x0000_s1026" style="position:absolute;z-index:251675648;visibility:visible;mso-wrap-style:square;mso-width-percent:0;mso-height-percent:0;mso-wrap-distance-left:9pt;mso-wrap-distance-top:0;mso-wrap-distance-right:9pt;mso-wrap-distance-bottom:0;mso-position-horizontal:absolute;mso-position-horizontal-relative:page;mso-position-vertical:absolute;mso-position-vertical-relative:page;mso-width-percent:0;mso-height-percent:0;mso-width-relative:page;mso-height-relative:page" from="439.35pt,781.85pt" to="581.1pt,781.85pt" o:gfxdata="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" strokeweight="1.5pt">
               <w10:wrap anchorx="page" anchory="page"/>
@@ -13512,7 +13553,7 @@
             </wp:anchor>
           </w:drawing>
         </mc:Choice>
-        <mc:Fallback xmlns:w16se="http://schemas.microsoft.com/office/word/2015/wordml/symex" xmlns:cx1="http://schemas.microsoft.com/office/drawing/2015/9/8/chartex" xmlns:cx="http://schemas.microsoft.com/office/drawing/2014/chartex">
+        <mc:Fallback xmlns:cx="http://schemas.microsoft.com/office/drawing/2014/chartex" xmlns:cx1="http://schemas.microsoft.com/office/drawing/2015/9/8/chartex" xmlns:w16se="http://schemas.microsoft.com/office/word/2015/wordml/symex">
           <w:pict>
             <v:shape id="Text Box 34" o:spid="_x0000_s1057" type="#_x0000_t202" style="position:absolute;margin-left:165.45pt;margin-top:-85.1pt;width:321.65pt;height:11.5pt;z-index:251661312;visibility:visible;mso-wrap-style:square;mso-width-percent:0;mso-height-percent:0;mso-wrap-distance-left:9pt;mso-wrap-distance-top:0;mso-wrap-distance-right:9pt;mso-wrap-distance-bottom:0;mso-position-horizontal:absolute;mso-position-horizontal-relative:text;mso-position-vertical:absolute;mso-position-vertical-relative:text;mso-width-percent:0;mso-height-percent:0;mso-width-relative:page;mso-height-relative:page;v-text-anchor:top" o:gfxdata="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" filled="f" stroked="f">
               <v:textbox style="mso-fit-shape-to-text:t" inset="0,0,0,0">
@@ -13597,7 +13638,7 @@
             </wp:anchor>
           </w:drawing>
         </mc:Choice>
-        <mc:Fallback xmlns:w16se="http://schemas.microsoft.com/office/word/2015/wordml/symex" xmlns:cx1="http://schemas.microsoft.com/office/drawing/2015/9/8/chartex" xmlns:cx="http://schemas.microsoft.com/office/drawing/2014/chartex">
+        <mc:Fallback xmlns:cx="http://schemas.microsoft.com/office/drawing/2014/chartex" xmlns:cx1="http://schemas.microsoft.com/office/drawing/2015/9/8/chartex" xmlns:w16se="http://schemas.microsoft.com/office/word/2015/wordml/symex">
           <w:pict>
             <v:line w14:anchorId="0829D231" id="Line 28" o:spid="_x0000_s1026" style="position:absolute;z-index:251660288;visibility:visible;mso-wrap-style:square;mso-width-percent:0;mso-height-percent:0;mso-wrap-distance-left:9pt;mso-wrap-distance-top:0;mso-wrap-distance-right:9pt;mso-wrap-distance-bottom:0;mso-position-horizontal:absolute;mso-position-horizontal-relative:page;mso-position-vertical:absolute;mso-position-vertical-relative:page;mso-width-percent:0;mso-height-percent:0;mso-width-relative:page;mso-height-relative:page" from="439.25pt,767.7pt" to="581pt,767.7pt" o:gfxdata="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" strokeweight="1.5pt">
               <w10:wrap anchorx="page" anchory="page"/>
@@ -13672,7 +13713,7 @@
             </wp:anchor>
           </w:drawing>
         </mc:Choice>
-        <mc:Fallback xmlns:w16se="http://schemas.microsoft.com/office/word/2015/wordml/symex" xmlns:cx1="http://schemas.microsoft.com/office/drawing/2015/9/8/chartex" xmlns:cx="http://schemas.microsoft.com/office/drawing/2014/chartex">
+        <mc:Fallback xmlns:cx="http://schemas.microsoft.com/office/drawing/2014/chartex" xmlns:cx1="http://schemas.microsoft.com/office/drawing/2015/9/8/chartex" xmlns:w16se="http://schemas.microsoft.com/office/word/2015/wordml/symex">
           <w:pict>
             <v:line w14:anchorId="5C83EB62" id="Line 26" o:spid="_x0000_s1026" style="position:absolute;z-index:251659264;visibility:visible;mso-wrap-style:square;mso-width-percent:0;mso-height-percent:0;mso-wrap-distance-left:9pt;mso-wrap-distance-top:0;mso-wrap-distance-right:9pt;mso-wrap-distance-bottom:0;mso-position-horizontal:absolute;mso-position-horizontal-relative:page;mso-position-vertical:absolute;mso-position-vertical-relative:page;mso-width-percent:0;mso-height-percent:0;mso-width-relative:page;mso-height-relative:page" from="524.3pt,753.55pt" to="524.3pt,781.9pt" o:gfxdata="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" strokeweight="1.5pt">
               <w10:wrap anchorx="page" anchory="page"/>
@@ -13747,7 +13788,7 @@
             </wp:anchor>
           </w:drawing>
         </mc:Choice>
-        <mc:Fallback xmlns:w16se="http://schemas.microsoft.com/office/word/2015/wordml/symex" xmlns:cx1="http://schemas.microsoft.com/office/drawing/2015/9/8/chartex" xmlns:cx="http://schemas.microsoft.com/office/drawing/2014/chartex">
+        <mc:Fallback xmlns:cx="http://schemas.microsoft.com/office/drawing/2014/chartex" xmlns:cx1="http://schemas.microsoft.com/office/drawing/2015/9/8/chartex" xmlns:w16se="http://schemas.microsoft.com/office/word/2015/wordml/symex">
           <w:pict>
             <v:line w14:anchorId="1E7A7798" id="Line 24" o:spid="_x0000_s1026" style="position:absolute;z-index:251657216;visibility:visible;mso-wrap-style:square;mso-width-percent:0;mso-height-percent:0;mso-wrap-distance-left:9pt;mso-wrap-distance-top:0;mso-wrap-distance-right:9pt;mso-wrap-distance-bottom:0;mso-position-horizontal:absolute;mso-position-horizontal-relative:page;mso-position-vertical:absolute;mso-position-vertical-relative:page;mso-width-percent:0;mso-height-percent:0;mso-width-relative:page;mso-height-relative:page" from="439.35pt,753.5pt" to="439.35pt,824.35pt" o:gfxdata="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" strokeweight="1.5pt">
               <w10:wrap anchorx="page" anchory="page"/>
@@ -13822,7 +13863,7 @@
             </wp:anchor>
           </w:drawing>
         </mc:Choice>
-        <mc:Fallback xmlns:w16se="http://schemas.microsoft.com/office/word/2015/wordml/symex" xmlns:cx1="http://schemas.microsoft.com/office/drawing/2015/9/8/chartex" xmlns:cx="http://schemas.microsoft.com/office/drawing/2014/chartex">
+        <mc:Fallback xmlns:cx="http://schemas.microsoft.com/office/drawing/2014/chartex" xmlns:cx1="http://schemas.microsoft.com/office/drawing/2015/9/8/chartex" xmlns:w16se="http://schemas.microsoft.com/office/word/2015/wordml/symex">
           <w:pict>
             <v:line w14:anchorId="6445F6FA" id="Line 22" o:spid="_x0000_s1026" style="position:absolute;z-index:251656192;visibility:visible;mso-wrap-style:square;mso-width-percent:0;mso-height-percent:0;mso-wrap-distance-left:9pt;mso-wrap-distance-top:0;mso-wrap-distance-right:9pt;mso-wrap-distance-bottom:0;mso-position-horizontal:absolute;mso-position-horizontal-relative:page;mso-position-vertical:absolute;mso-position-vertical-relative:page;mso-width-percent:0;mso-height-percent:0;mso-width-relative:page;mso-height-relative:page" from="56.7pt,753.5pt" to="581pt,753.5pt" o:gfxdata="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" strokeweight="1.5pt">
               <w10:wrap anchorx="page" anchory="page"/>
@@ -13897,7 +13938,7 @@
             </wp:anchor>
           </w:drawing>
         </mc:Choice>
-        <mc:Fallback xmlns:w16se="http://schemas.microsoft.com/office/word/2015/wordml/symex" xmlns:cx1="http://schemas.microsoft.com/office/drawing/2015/9/8/chartex" xmlns:cx="http://schemas.microsoft.com/office/drawing/2014/chartex">
+        <mc:Fallback xmlns:cx="http://schemas.microsoft.com/office/drawing/2014/chartex" xmlns:cx1="http://schemas.microsoft.com/office/drawing/2015/9/8/chartex" xmlns:w16se="http://schemas.microsoft.com/office/word/2015/wordml/symex">
           <w:pict>
             <v:line w14:anchorId="38FC6E84" id="Line 21" o:spid="_x0000_s1026" style="position:absolute;z-index:251655168;visibility:visible;mso-wrap-style:square;mso-width-percent:0;mso-height-percent:0;mso-wrap-distance-left:9pt;mso-wrap-distance-top:0;mso-wrap-distance-right:9pt;mso-wrap-distance-bottom:0;mso-position-horizontal:absolute;mso-position-horizontal-relative:page;mso-position-vertical:absolute;mso-position-vertical-relative:page;mso-width-percent:0;mso-height-percent:0;mso-width-relative:page;mso-height-relative:page" from="212.65pt,711pt" to="212.65pt,824.4pt" o:gfxdata="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" strokeweight="1.5pt">
               <w10:wrap anchorx="page" anchory="page"/>
@@ -13972,7 +14013,7 @@
             </wp:anchor>
           </w:drawing>
         </mc:Choice>
-        <mc:Fallback xmlns:w16se="http://schemas.microsoft.com/office/word/2015/wordml/symex" xmlns:cx1="http://schemas.microsoft.com/office/drawing/2015/9/8/chartex" xmlns:cx="http://schemas.microsoft.com/office/drawing/2014/chartex">
+        <mc:Fallback xmlns:cx="http://schemas.microsoft.com/office/drawing/2014/chartex" xmlns:cx1="http://schemas.microsoft.com/office/drawing/2015/9/8/chartex" xmlns:w16se="http://schemas.microsoft.com/office/word/2015/wordml/symex">
           <w:pict>
             <v:line w14:anchorId="25E5010E" id="Line 20" o:spid="_x0000_s1026" style="position:absolute;z-index:251654144;visibility:visible;mso-wrap-style:square;mso-width-percent:0;mso-height-percent:0;mso-wrap-distance-left:9pt;mso-wrap-distance-top:0;mso-wrap-distance-right:9pt;mso-wrap-distance-bottom:0;mso-position-horizontal:absolute;mso-position-horizontal-relative:page;mso-position-vertical:absolute;mso-position-vertical-relative:page;mso-width-percent:0;mso-height-percent:0;mso-width-relative:page;mso-height-relative:page" from="170.05pt,711pt" to="170.05pt,824.4pt" o:gfxdata="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" strokeweight="1.5pt">
               <w10:wrap anchorx="page" anchory="page"/>
@@ -14047,7 +14088,7 @@
             </wp:anchor>
           </w:drawing>
         </mc:Choice>
-        <mc:Fallback xmlns:w16se="http://schemas.microsoft.com/office/word/2015/wordml/symex" xmlns:cx1="http://schemas.microsoft.com/office/drawing/2015/9/8/chartex" xmlns:cx="http://schemas.microsoft.com/office/drawing/2014/chartex">
+        <mc:Fallback xmlns:cx="http://schemas.microsoft.com/office/drawing/2014/chartex" xmlns:cx1="http://schemas.microsoft.com/office/drawing/2015/9/8/chartex" xmlns:w16se="http://schemas.microsoft.com/office/word/2015/wordml/symex">
           <w:pict>
             <v:line w14:anchorId="15AE003E" id="Line 17" o:spid="_x0000_s1026" style="position:absolute;z-index:251651072;visibility:visible;mso-wrap-style:square;mso-width-percent:0;mso-height-percent:0;mso-wrap-distance-left:9pt;mso-wrap-distance-top:0;mso-wrap-distance-right:9pt;mso-wrap-distance-bottom:0;mso-position-horizontal:absolute;mso-position-horizontal-relative:page;mso-position-vertical:absolute;mso-position-vertical-relative:page;mso-width-percent:0;mso-height-percent:0;mso-width-relative:page;mso-height-relative:page" from="56.75pt,725.15pt" to="241pt,725.15pt" o:gfxdata="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" strokecolor="black [3213]">
               <w10:wrap anchorx="page" anchory="page"/>
@@ -14122,7 +14163,7 @@
             </wp:anchor>
           </w:drawing>
         </mc:Choice>
-        <mc:Fallback xmlns:w16se="http://schemas.microsoft.com/office/word/2015/wordml/symex" xmlns:cx1="http://schemas.microsoft.com/office/drawing/2015/9/8/chartex" xmlns:cx="http://schemas.microsoft.com/office/drawing/2014/chartex">
+        <mc:Fallback xmlns:cx="http://schemas.microsoft.com/office/drawing/2014/chartex" xmlns:cx1="http://schemas.microsoft.com/office/drawing/2015/9/8/chartex" xmlns:w16se="http://schemas.microsoft.com/office/word/2015/wordml/symex">
           <w:pict>
             <v:line w14:anchorId="2C8A1F50" id="Line 16" o:spid="_x0000_s1026" style="position:absolute;z-index:251650048;visibility:visible;mso-wrap-style:square;mso-width-percent:0;mso-height-percent:0;mso-wrap-distance-left:9pt;mso-wrap-distance-top:0;mso-wrap-distance-right:9pt;mso-wrap-distance-bottom:0;mso-position-horizontal:absolute;mso-position-horizontal-relative:page;mso-position-vertical:absolute;mso-position-vertical-relative:page;mso-width-percent:0;mso-height-percent:0;mso-width-relative:page;mso-height-relative:page" from="56.7pt,739.35pt" to="240.95pt,739.35pt" o:gfxdata="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" strokeweight="1.5pt">
               <w10:wrap anchorx="page" anchory="page"/>
@@ -14197,7 +14238,7 @@
             </wp:anchor>
           </w:drawing>
         </mc:Choice>
-        <mc:Fallback xmlns:w16se="http://schemas.microsoft.com/office/word/2015/wordml/symex" xmlns:cx1="http://schemas.microsoft.com/office/drawing/2015/9/8/chartex" xmlns:cx="http://schemas.microsoft.com/office/drawing/2014/chartex">
+        <mc:Fallback xmlns:cx="http://schemas.microsoft.com/office/drawing/2014/chartex" xmlns:cx1="http://schemas.microsoft.com/office/drawing/2015/9/8/chartex" xmlns:w16se="http://schemas.microsoft.com/office/word/2015/wordml/symex">
           <w:pict>
             <v:line w14:anchorId="00452D00" id="Line 14" o:spid="_x0000_s1026" style="position:absolute;z-index:251649024;visibility:visible;mso-wrap-style:square;mso-width-percent:0;mso-height-percent:0;mso-wrap-distance-left:9pt;mso-wrap-distance-top:0;mso-wrap-distance-right:9pt;mso-wrap-distance-bottom:0;mso-position-horizontal:absolute;mso-position-horizontal-relative:page;mso-position-vertical:absolute;mso-position-vertical-relative:page;mso-width-percent:0;mso-height-percent:0;mso-width-relative:page;mso-height-relative:page" from="56.75pt,767.7pt" to="241pt,767.7pt" o:gfxdata="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" strokecolor="black [3213]">
               <w10:wrap anchorx="page" anchory="page"/>
@@ -14272,7 +14313,7 @@
             </wp:anchor>
           </w:drawing>
         </mc:Choice>
-        <mc:Fallback xmlns:w16se="http://schemas.microsoft.com/office/word/2015/wordml/symex" xmlns:cx1="http://schemas.microsoft.com/office/drawing/2015/9/8/chartex" xmlns:cx="http://schemas.microsoft.com/office/drawing/2014/chartex">
+        <mc:Fallback xmlns:cx="http://schemas.microsoft.com/office/drawing/2014/chartex" xmlns:cx1="http://schemas.microsoft.com/office/drawing/2015/9/8/chartex" xmlns:w16se="http://schemas.microsoft.com/office/word/2015/wordml/symex">
           <w:pict>
             <v:line w14:anchorId="3996E52B" id="Line 12" o:spid="_x0000_s1026" style="position:absolute;z-index:251648000;visibility:visible;mso-wrap-style:square;mso-width-percent:0;mso-height-percent:0;mso-wrap-distance-left:9pt;mso-wrap-distance-top:0;mso-wrap-distance-right:9pt;mso-wrap-distance-bottom:0;mso-position-horizontal:absolute;mso-position-horizontal-relative:page;mso-position-vertical:absolute;mso-position-vertical-relative:page;mso-width-percent:0;mso-height-percent:0;mso-width-relative:page;mso-height-relative:page" from="56.75pt,796.05pt" to="241pt,796.05pt" o:gfxdata="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" strokecolor="black [3213]">
               <w10:wrap anchorx="page" anchory="page"/>
@@ -14347,7 +14388,7 @@
             </wp:anchor>
           </w:drawing>
         </mc:Choice>
-        <mc:Fallback xmlns:w16se="http://schemas.microsoft.com/office/word/2015/wordml/symex" xmlns:cx1="http://schemas.microsoft.com/office/drawing/2015/9/8/chartex" xmlns:cx="http://schemas.microsoft.com/office/drawing/2014/chartex">
+        <mc:Fallback xmlns:cx="http://schemas.microsoft.com/office/drawing/2014/chartex" xmlns:cx1="http://schemas.microsoft.com/office/drawing/2015/9/8/chartex" xmlns:w16se="http://schemas.microsoft.com/office/word/2015/wordml/symex">
           <w:pict>
             <v:line w14:anchorId="397CE82B" id="Line 11" o:spid="_x0000_s1026" style="position:absolute;z-index:251646976;visibility:visible;mso-wrap-style:square;mso-width-percent:0;mso-height-percent:0;mso-wrap-distance-left:9pt;mso-wrap-distance-top:0;mso-wrap-distance-right:9pt;mso-wrap-distance-bottom:0;mso-position-horizontal:absolute;mso-position-horizontal-relative:page;mso-position-vertical:absolute;mso-position-vertical-relative:page;mso-width-percent:0;mso-height-percent:0;mso-width-relative:page;mso-height-relative:page" from="56.75pt,810.2pt" to="241pt,810.2pt" o:gfxdata="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" strokecolor="black [3213]">
               <w10:wrap anchorx="page" anchory="page"/>
@@ -14422,7 +14463,7 @@
             </wp:anchor>
           </w:drawing>
         </mc:Choice>
-        <mc:Fallback xmlns:w16se="http://schemas.microsoft.com/office/word/2015/wordml/symex" xmlns:cx1="http://schemas.microsoft.com/office/drawing/2015/9/8/chartex" xmlns:cx="http://schemas.microsoft.com/office/drawing/2014/chartex">
+        <mc:Fallback xmlns:cx="http://schemas.microsoft.com/office/drawing/2014/chartex" xmlns:cx1="http://schemas.microsoft.com/office/drawing/2015/9/8/chartex" xmlns:w16se="http://schemas.microsoft.com/office/word/2015/wordml/symex">
           <w:pict>
             <v:line w14:anchorId="2E7332F1" id="Line 3" o:spid="_x0000_s1026" style="position:absolute;z-index:251645952;visibility:visible;mso-wrap-style:square;mso-width-percent:0;mso-height-percent:0;mso-wrap-distance-left:9pt;mso-wrap-distance-top:0;mso-wrap-distance-right:9pt;mso-wrap-distance-bottom:0;mso-position-horizontal:absolute;mso-position-horizontal-relative:page;mso-position-vertical:absolute;mso-position-vertical-relative:page;mso-width-percent:0;mso-height-percent:0;mso-width-relative:page;mso-height-relative:page" from="241pt,711pt" to="241pt,824.4pt" o:gfxdata="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" strokeweight="1.5pt">
               <w10:wrap anchorx="page" anchory="page"/>
@@ -14497,7 +14538,7 @@
             </wp:anchor>
           </w:drawing>
         </mc:Choice>
-        <mc:Fallback xmlns:w16se="http://schemas.microsoft.com/office/word/2015/wordml/symex" xmlns:cx1="http://schemas.microsoft.com/office/drawing/2015/9/8/chartex" xmlns:cx="http://schemas.microsoft.com/office/drawing/2014/chartex">
+        <mc:Fallback xmlns:cx="http://schemas.microsoft.com/office/drawing/2014/chartex" xmlns:cx1="http://schemas.microsoft.com/office/drawing/2015/9/8/chartex" xmlns:w16se="http://schemas.microsoft.com/office/word/2015/wordml/symex">
           <w:pict>
             <v:line w14:anchorId="7B302299" id="Line 2" o:spid="_x0000_s1026" style="position:absolute;z-index:251644928;visibility:visible;mso-wrap-style:square;mso-width-percent:0;mso-height-percent:0;mso-wrap-distance-left:9pt;mso-wrap-distance-top:0;mso-wrap-distance-right:9pt;mso-wrap-distance-bottom:0;mso-position-horizontal:absolute;mso-position-horizontal-relative:page;mso-position-vertical:absolute;mso-position-vertical-relative:page;mso-width-percent:0;mso-height-percent:0;mso-width-relative:page;mso-height-relative:page" from="56.7pt,711pt" to="581pt,711pt" o:gfxdata="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" strokecolor="black [3213]" strokeweight="1.5pt">
               <w10:wrap anchorx="page" anchory="page"/>
@@ -14592,7 +14633,7 @@
             </wp:anchor>
           </w:drawing>
         </mc:Choice>
-        <mc:Fallback xmlns:w16se="http://schemas.microsoft.com/office/word/2015/wordml/symex" xmlns:cx1="http://schemas.microsoft.com/office/drawing/2015/9/8/chartex" xmlns:cx="http://schemas.microsoft.com/office/drawing/2014/chartex">
+        <mc:Fallback xmlns:cx="http://schemas.microsoft.com/office/drawing/2014/chartex" xmlns:cx1="http://schemas.microsoft.com/office/drawing/2015/9/8/chartex" xmlns:w16se="http://schemas.microsoft.com/office/word/2015/wordml/symex">
           <w:pict>
             <v:shape id="Text Box 91" o:spid="_x0000_s1058" type="#_x0000_t202" style="position:absolute;margin-left:159.6pt;margin-top:-19.25pt;width:190.4pt;height:31.25pt;z-index:251677696;visibility:visible;mso-wrap-style:square;mso-width-percent:0;mso-height-percent:0;mso-wrap-distance-left:9pt;mso-wrap-distance-top:0;mso-wrap-distance-right:9pt;mso-wrap-distance-bottom:0;mso-position-horizontal:absolute;mso-position-horizontal-relative:text;mso-position-vertical:absolute;mso-position-vertical-relative:text;mso-width-percent:0;mso-height-percent:0;mso-width-relative:page;mso-height-relative:page;v-text-anchor:top" o:gfxdata="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" filled="f" stroked="f">
               <v:textbox inset="0,0,0,0">
@@ -14765,7 +14806,7 @@
             </wp:anchor>
           </w:drawing>
         </mc:Choice>
-        <mc:Fallback xmlns:w16se="http://schemas.microsoft.com/office/word/2015/wordml/symex" xmlns:cx1="http://schemas.microsoft.com/office/drawing/2015/9/8/chartex" xmlns:cx="http://schemas.microsoft.com/office/drawing/2014/chartex">
+        <mc:Fallback xmlns:cx="http://schemas.microsoft.com/office/drawing/2014/chartex" xmlns:cx1="http://schemas.microsoft.com/office/drawing/2015/9/8/chartex" xmlns:w16se="http://schemas.microsoft.com/office/word/2015/wordml/symex">
           <w:pict>
             <v:rect w14:anchorId="53EEB05D" id="Rectangle 55" o:spid="_x0000_s1026" style="position:absolute;margin-left:56.1pt;margin-top:16.45pt;width:524.4pt;height:807.85pt;z-index:251625472;visibility:visible;mso-wrap-style:square;mso-width-percent:0;mso-height-percent:0;mso-wrap-distance-left:9pt;mso-wrap-distance-top:0;mso-wrap-distance-right:9pt;mso-wrap-distance-bottom:0;mso-position-horizontal:absolute;mso-position-horizontal-relative:page;mso-position-vertical:absolute;mso-position-vertical-relative:page;mso-width-percent:0;mso-height-percent:0;mso-width-relative:page;mso-height-relative:page;v-text-anchor:top" o:gfxdata="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" o:allowincell="f" strokeweight="1.5pt">
               <w10:wrap anchorx="page" anchory="page"/>
@@ -14860,7 +14901,7 @@
             </wp:anchor>
           </w:drawing>
         </mc:Choice>
-        <mc:Fallback xmlns:w16se="http://schemas.microsoft.com/office/word/2015/wordml/symex" xmlns:cx1="http://schemas.microsoft.com/office/drawing/2015/9/8/chartex" xmlns:cx="http://schemas.microsoft.com/office/drawing/2014/chartex">
+        <mc:Fallback xmlns:cx="http://schemas.microsoft.com/office/drawing/2014/chartex" xmlns:cx1="http://schemas.microsoft.com/office/drawing/2015/9/8/chartex" xmlns:w16se="http://schemas.microsoft.com/office/word/2015/wordml/symex">
           <w:pict>
             <v:rect id="Rectangle 1" o:spid="_x0000_s1034" style="position:absolute;margin-left:56.7pt;margin-top:16.45pt;width:524.4pt;height:807.85pt;z-index:251643904;visibility:visible;mso-wrap-style:square;mso-width-percent:0;mso-height-percent:0;mso-wrap-distance-left:9pt;mso-wrap-distance-top:0;mso-wrap-distance-right:9pt;mso-wrap-distance-bottom:0;mso-position-horizontal:absolute;mso-position-horizontal-relative:page;mso-position-vertical:absolute;mso-position-vertical-relative:page;mso-width-percent:0;mso-height-percent:0;mso-width-relative:page;mso-height-relative:page;v-text-anchor:top" o:gfxdata="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" strokeweight="1.5pt">
               <v:textbox>
@@ -18081,7 +18122,7 @@
 </file>
 
 <file path=customXml/itemProps1.xml><?xml version="1.0" encoding="utf-8"?>
-<ds:datastoreItem xmlns:ds="http://schemas.openxmlformats.org/officeDocument/2006/customXml" ds:itemID="{B1FD4A14-4C8A-4425-9677-673F67C770FE}">
+<ds:datastoreItem xmlns:ds="http://schemas.openxmlformats.org/officeDocument/2006/customXml" ds:itemID="{DF49E7F3-A9C0-4A5B-A32A-1207EB4193C1}">
   <ds:schemaRefs>
     <ds:schemaRef ds:uri="http://schemas.openxmlformats.org/officeDocument/2006/bibliography"/>
   </ds:schemaRefs>

</xml_diff>